<commit_message>
cs1 task4 - diary aktualisiert, CS1T4_UserSystemRequirements updated
</commit_message>
<xml_diff>
--- a/ch.bfh.bti7081.s2013.yellow/doc/cs1_task04/CS1T4_UserSystemRequirements.docx
+++ b/ch.bfh.bti7081.s2013.yellow/doc/cs1_task04/CS1T4_UserSystemRequirements.docx
@@ -1613,8 +1613,12 @@
                 <w:rFonts w:cs="Arial"/>
               </w:rPr>
             </w:pPr>
-            <w:bookmarkStart w:id="1" w:name="_GoBack"/>
-            <w:bookmarkEnd w:id="1"/>
+            <w:r>
+              <w:rPr>
+                <w:rFonts w:cs="Arial"/>
+              </w:rPr>
+              <w:t>22.03.2013</w:t>
+            </w:r>
           </w:p>
         </w:tc>
         <w:tc>
@@ -1631,7 +1635,7 @@
               <w:rPr>
                 <w:rFonts w:cs="Arial"/>
               </w:rPr>
-              <w:t>…</w:t>
+              <w:t>X0.7</w:t>
             </w:r>
           </w:p>
         </w:tc>
@@ -1645,6 +1649,12 @@
                 <w:rFonts w:cs="Arial"/>
               </w:rPr>
             </w:pPr>
+            <w:r>
+              <w:rPr>
+                <w:rFonts w:cs="Arial"/>
+              </w:rPr>
+              <w:t>bronc1, glibs1, polla2</w:t>
+            </w:r>
           </w:p>
         </w:tc>
         <w:tc>
@@ -1657,12 +1667,78 @@
                 <w:rFonts w:cs="Arial"/>
               </w:rPr>
             </w:pPr>
+            <w:r>
+              <w:rPr>
+                <w:rFonts w:cs="Arial"/>
+              </w:rPr>
+              <w:t xml:space="preserve">Review, Korrekturen, Ergänzungen </w:t>
+            </w:r>
           </w:p>
         </w:tc>
       </w:tr>
       <w:tr>
         <w:trPr>
           <w:cnfStyle w:val="000000100000" w:firstRow="0" w:lastRow="0" w:firstColumn="0" w:lastColumn="0" w:oddVBand="0" w:evenVBand="0" w:oddHBand="1" w:evenHBand="0" w:firstRowFirstColumn="0" w:firstRowLastColumn="0" w:lastRowFirstColumn="0" w:lastRowLastColumn="0"/>
+          <w:cantSplit w:val="0"/>
+        </w:trPr>
+        <w:tc>
+          <w:tcPr>
+            <w:tcW w:w="1557" w:type="dxa"/>
+          </w:tcPr>
+          <w:p>
+            <w:pPr>
+              <w:rPr>
+                <w:rFonts w:cs="Arial"/>
+              </w:rPr>
+            </w:pPr>
+          </w:p>
+        </w:tc>
+        <w:tc>
+          <w:tcPr>
+            <w:tcW w:w="1205" w:type="dxa"/>
+          </w:tcPr>
+          <w:p>
+            <w:pPr>
+              <w:rPr>
+                <w:rFonts w:cs="Arial"/>
+              </w:rPr>
+            </w:pPr>
+            <w:r>
+              <w:rPr>
+                <w:rFonts w:cs="Arial"/>
+              </w:rPr>
+              <w:t>…</w:t>
+            </w:r>
+          </w:p>
+        </w:tc>
+        <w:tc>
+          <w:tcPr>
+            <w:tcW w:w="1625" w:type="dxa"/>
+          </w:tcPr>
+          <w:p>
+            <w:pPr>
+              <w:rPr>
+                <w:rFonts w:cs="Arial"/>
+              </w:rPr>
+            </w:pPr>
+          </w:p>
+        </w:tc>
+        <w:tc>
+          <w:tcPr>
+            <w:tcW w:w="4827" w:type="dxa"/>
+          </w:tcPr>
+          <w:p>
+            <w:pPr>
+              <w:rPr>
+                <w:rFonts w:cs="Arial"/>
+              </w:rPr>
+            </w:pPr>
+          </w:p>
+        </w:tc>
+      </w:tr>
+      <w:tr>
+        <w:trPr>
+          <w:cnfStyle w:val="000000010000" w:firstRow="0" w:lastRow="0" w:firstColumn="0" w:lastColumn="0" w:oddVBand="0" w:evenVBand="0" w:oddHBand="0" w:evenHBand="1" w:firstRowFirstColumn="0" w:firstRowLastColumn="0" w:lastRowFirstColumn="0" w:lastRowLastColumn="0"/>
           <w:cantSplit w:val="0"/>
         </w:trPr>
         <w:tc>
@@ -1787,7 +1863,7 @@
           <w:lang w:eastAsia="de-CH"/>
         </w:rPr>
       </w:pPr>
-      <w:hyperlink w:anchor="_Toc351624335" w:history="1">
+      <w:hyperlink w:anchor="_Toc351739683" w:history="1">
         <w:r>
           <w:rPr>
             <w:rStyle w:val="Hyperlink"/>
@@ -1832,7 +1908,7 @@
             <w:noProof/>
             <w:webHidden/>
           </w:rPr>
-          <w:instrText xml:space="preserve"> PAGEREF _Toc351624335 \h </w:instrText>
+          <w:instrText xml:space="preserve"> PAGEREF _Toc351739683 \h </w:instrText>
         </w:r>
         <w:r>
           <w:rPr>
@@ -1874,7 +1950,7 @@
           <w:lang w:eastAsia="de-CH"/>
         </w:rPr>
       </w:pPr>
-      <w:hyperlink w:anchor="_Toc351624336" w:history="1">
+      <w:hyperlink w:anchor="_Toc351739684" w:history="1">
         <w:r>
           <w:rPr>
             <w:rStyle w:val="Hyperlink"/>
@@ -1918,7 +1994,7 @@
             <w:noProof/>
             <w:webHidden/>
           </w:rPr>
-          <w:instrText xml:space="preserve"> PAGEREF _Toc351624336 \h </w:instrText>
+          <w:instrText xml:space="preserve"> PAGEREF _Toc351739684 \h </w:instrText>
         </w:r>
         <w:r>
           <w:rPr>
@@ -1960,7 +2036,7 @@
           <w:lang w:eastAsia="de-CH"/>
         </w:rPr>
       </w:pPr>
-      <w:hyperlink w:anchor="_Toc351624337" w:history="1">
+      <w:hyperlink w:anchor="_Toc351739685" w:history="1">
         <w:r>
           <w:rPr>
             <w:rStyle w:val="Hyperlink"/>
@@ -2004,7 +2080,7 @@
             <w:noProof/>
             <w:webHidden/>
           </w:rPr>
-          <w:instrText xml:space="preserve"> PAGEREF _Toc351624337 \h </w:instrText>
+          <w:instrText xml:space="preserve"> PAGEREF _Toc351739685 \h </w:instrText>
         </w:r>
         <w:r>
           <w:rPr>
@@ -2046,7 +2122,7 @@
           <w:lang w:eastAsia="de-CH"/>
         </w:rPr>
       </w:pPr>
-      <w:hyperlink w:anchor="_Toc351624338" w:history="1">
+      <w:hyperlink w:anchor="_Toc351739686" w:history="1">
         <w:r>
           <w:rPr>
             <w:rStyle w:val="Hyperlink"/>
@@ -2069,6 +2145,92 @@
             <w:rStyle w:val="Hyperlink"/>
             <w:noProof/>
           </w:rPr>
+          <w:t>Tailoring</w:t>
+        </w:r>
+        <w:r>
+          <w:rPr>
+            <w:noProof/>
+            <w:webHidden/>
+          </w:rPr>
+          <w:tab/>
+        </w:r>
+        <w:r>
+          <w:rPr>
+            <w:noProof/>
+            <w:webHidden/>
+          </w:rPr>
+          <w:fldChar w:fldCharType="begin"/>
+        </w:r>
+        <w:r>
+          <w:rPr>
+            <w:noProof/>
+            <w:webHidden/>
+          </w:rPr>
+          <w:instrText xml:space="preserve"> PAGEREF _Toc351739686 \h </w:instrText>
+        </w:r>
+        <w:r>
+          <w:rPr>
+            <w:noProof/>
+            <w:webHidden/>
+          </w:rPr>
+        </w:r>
+        <w:r>
+          <w:rPr>
+            <w:noProof/>
+            <w:webHidden/>
+          </w:rPr>
+          <w:fldChar w:fldCharType="separate"/>
+        </w:r>
+        <w:r>
+          <w:rPr>
+            <w:noProof/>
+            <w:webHidden/>
+          </w:rPr>
+          <w:t>3</w:t>
+        </w:r>
+        <w:r>
+          <w:rPr>
+            <w:noProof/>
+            <w:webHidden/>
+          </w:rPr>
+          <w:fldChar w:fldCharType="end"/>
+        </w:r>
+      </w:hyperlink>
+    </w:p>
+    <w:p>
+      <w:pPr>
+        <w:pStyle w:val="Verzeichnis2"/>
+        <w:rPr>
+          <w:rFonts w:asciiTheme="minorHAnsi" w:eastAsiaTheme="minorEastAsia" w:hAnsiTheme="minorHAnsi"/>
+          <w:b w:val="0"/>
+          <w:noProof/>
+          <w:szCs w:val="22"/>
+          <w:lang w:eastAsia="de-CH"/>
+        </w:rPr>
+      </w:pPr>
+      <w:hyperlink w:anchor="_Toc351739687" w:history="1">
+        <w:r>
+          <w:rPr>
+            <w:rStyle w:val="Hyperlink"/>
+            <w:noProof/>
+          </w:rPr>
+          <w:t>1.4</w:t>
+        </w:r>
+        <w:r>
+          <w:rPr>
+            <w:rFonts w:asciiTheme="minorHAnsi" w:eastAsiaTheme="minorEastAsia" w:hAnsiTheme="minorHAnsi"/>
+            <w:b w:val="0"/>
+            <w:noProof/>
+            <w:szCs w:val="22"/>
+            <w:lang w:eastAsia="de-CH"/>
+          </w:rPr>
+          <w:tab/>
+        </w:r>
+        <w:r>
+          <w:rPr>
+            <w:rStyle w:val="Hyperlink"/>
+            <w:noProof/>
+          </w:rPr>
           <w:t>Systemnotwendigkeit</w:t>
         </w:r>
         <w:r>
@@ -2090,7 +2252,7 @@
             <w:noProof/>
             <w:webHidden/>
           </w:rPr>
-          <w:instrText xml:space="preserve"> PAGEREF _Toc351624338 \h </w:instrText>
+          <w:instrText xml:space="preserve"> PAGEREF _Toc351739687 \h </w:instrText>
         </w:r>
         <w:r>
           <w:rPr>
@@ -2133,7 +2295,7 @@
           <w:lang w:eastAsia="de-CH"/>
         </w:rPr>
       </w:pPr>
-      <w:hyperlink w:anchor="_Toc351624339" w:history="1">
+      <w:hyperlink w:anchor="_Toc351739688" w:history="1">
         <w:r>
           <w:rPr>
             <w:rStyle w:val="Hyperlink"/>
@@ -2157,21 +2319,7 @@
             <w:rStyle w:val="Hyperlink"/>
             <w:noProof/>
           </w:rPr>
-          <w:t>Benut</w:t>
-        </w:r>
-        <w:r>
-          <w:rPr>
-            <w:rStyle w:val="Hyperlink"/>
-            <w:noProof/>
-          </w:rPr>
-          <w:t>z</w:t>
-        </w:r>
-        <w:r>
-          <w:rPr>
-            <w:rStyle w:val="Hyperlink"/>
-            <w:noProof/>
-          </w:rPr>
-          <w:t>eranforderungen</w:t>
+          <w:t>Benutzeranforderungen</w:t>
         </w:r>
         <w:r>
           <w:rPr>
@@ -2192,7 +2340,7 @@
             <w:noProof/>
             <w:webHidden/>
           </w:rPr>
-          <w:instrText xml:space="preserve"> PAGEREF _Toc351624339 \h </w:instrText>
+          <w:instrText xml:space="preserve"> PAGEREF _Toc351739688 \h </w:instrText>
         </w:r>
         <w:r>
           <w:rPr>
@@ -2212,7 +2360,7 @@
             <w:noProof/>
             <w:webHidden/>
           </w:rPr>
-          <w:t>4</w:t>
+          <w:t>5</w:t>
         </w:r>
         <w:r>
           <w:rPr>
@@ -2235,7 +2383,7 @@
           <w:lang w:eastAsia="de-CH"/>
         </w:rPr>
       </w:pPr>
-      <w:hyperlink w:anchor="_Toc351624340" w:history="1">
+      <w:hyperlink w:anchor="_Toc351739689" w:history="1">
         <w:r>
           <w:rPr>
             <w:rStyle w:val="Hyperlink"/>
@@ -2259,21 +2407,93 @@
             <w:rStyle w:val="Hyperlink"/>
             <w:noProof/>
           </w:rPr>
-          <w:t>System</w:t>
-        </w:r>
+          <w:t>Systemanforderungen</w:t>
+        </w:r>
+        <w:r>
+          <w:rPr>
+            <w:noProof/>
+            <w:webHidden/>
+          </w:rPr>
+          <w:tab/>
+        </w:r>
+        <w:r>
+          <w:rPr>
+            <w:noProof/>
+            <w:webHidden/>
+          </w:rPr>
+          <w:fldChar w:fldCharType="begin"/>
+        </w:r>
+        <w:r>
+          <w:rPr>
+            <w:noProof/>
+            <w:webHidden/>
+          </w:rPr>
+          <w:instrText xml:space="preserve"> PAGEREF _Toc351739689 \h </w:instrText>
+        </w:r>
+        <w:r>
+          <w:rPr>
+            <w:noProof/>
+            <w:webHidden/>
+          </w:rPr>
+        </w:r>
+        <w:r>
+          <w:rPr>
+            <w:noProof/>
+            <w:webHidden/>
+          </w:rPr>
+          <w:fldChar w:fldCharType="separate"/>
+        </w:r>
+        <w:r>
+          <w:rPr>
+            <w:noProof/>
+            <w:webHidden/>
+          </w:rPr>
+          <w:t>6</w:t>
+        </w:r>
+        <w:r>
+          <w:rPr>
+            <w:noProof/>
+            <w:webHidden/>
+          </w:rPr>
+          <w:fldChar w:fldCharType="end"/>
+        </w:r>
+      </w:hyperlink>
+    </w:p>
+    <w:p>
+      <w:pPr>
+        <w:pStyle w:val="Verzeichnis2"/>
+        <w:rPr>
+          <w:rFonts w:asciiTheme="minorHAnsi" w:eastAsiaTheme="minorEastAsia" w:hAnsiTheme="minorHAnsi"/>
+          <w:b w:val="0"/>
+          <w:noProof/>
+          <w:szCs w:val="22"/>
+          <w:lang w:eastAsia="de-CH"/>
+        </w:rPr>
+      </w:pPr>
+      <w:hyperlink w:anchor="_Toc351739690" w:history="1">
         <w:r>
           <w:rPr>
             <w:rStyle w:val="Hyperlink"/>
             <w:noProof/>
           </w:rPr>
-          <w:t>a</w:t>
+          <w:t>3.1</w:t>
+        </w:r>
+        <w:r>
+          <w:rPr>
+            <w:rFonts w:asciiTheme="minorHAnsi" w:eastAsiaTheme="minorEastAsia" w:hAnsiTheme="minorHAnsi"/>
+            <w:b w:val="0"/>
+            <w:noProof/>
+            <w:szCs w:val="22"/>
+            <w:lang w:eastAsia="de-CH"/>
+          </w:rPr>
+          <w:tab/>
         </w:r>
         <w:r>
           <w:rPr>
             <w:rStyle w:val="Hyperlink"/>
             <w:noProof/>
           </w:rPr>
-          <w:t>nforderungen</w:t>
+          <w:t>Functional Requirements</w:t>
         </w:r>
         <w:r>
           <w:rPr>
@@ -2294,7 +2514,7 @@
             <w:noProof/>
             <w:webHidden/>
           </w:rPr>
-          <w:instrText xml:space="preserve"> PAGEREF _Toc351624340 \h </w:instrText>
+          <w:instrText xml:space="preserve"> PAGEREF _Toc351739690 \h </w:instrText>
         </w:r>
         <w:r>
           <w:rPr>
@@ -2314,7 +2534,93 @@
             <w:noProof/>
             <w:webHidden/>
           </w:rPr>
-          <w:t>5</w:t>
+          <w:t>6</w:t>
+        </w:r>
+        <w:r>
+          <w:rPr>
+            <w:noProof/>
+            <w:webHidden/>
+          </w:rPr>
+          <w:fldChar w:fldCharType="end"/>
+        </w:r>
+      </w:hyperlink>
+    </w:p>
+    <w:p>
+      <w:pPr>
+        <w:pStyle w:val="Verzeichnis2"/>
+        <w:rPr>
+          <w:rFonts w:asciiTheme="minorHAnsi" w:eastAsiaTheme="minorEastAsia" w:hAnsiTheme="minorHAnsi"/>
+          <w:b w:val="0"/>
+          <w:noProof/>
+          <w:szCs w:val="22"/>
+          <w:lang w:eastAsia="de-CH"/>
+        </w:rPr>
+      </w:pPr>
+      <w:hyperlink w:anchor="_Toc351739691" w:history="1">
+        <w:r>
+          <w:rPr>
+            <w:rStyle w:val="Hyperlink"/>
+            <w:noProof/>
+          </w:rPr>
+          <w:t>3.2</w:t>
+        </w:r>
+        <w:r>
+          <w:rPr>
+            <w:rFonts w:asciiTheme="minorHAnsi" w:eastAsiaTheme="minorEastAsia" w:hAnsiTheme="minorHAnsi"/>
+            <w:b w:val="0"/>
+            <w:noProof/>
+            <w:szCs w:val="22"/>
+            <w:lang w:eastAsia="de-CH"/>
+          </w:rPr>
+          <w:tab/>
+        </w:r>
+        <w:r>
+          <w:rPr>
+            <w:rStyle w:val="Hyperlink"/>
+            <w:noProof/>
+          </w:rPr>
+          <w:t>Non Functional Requirements</w:t>
+        </w:r>
+        <w:r>
+          <w:rPr>
+            <w:noProof/>
+            <w:webHidden/>
+          </w:rPr>
+          <w:tab/>
+        </w:r>
+        <w:r>
+          <w:rPr>
+            <w:noProof/>
+            <w:webHidden/>
+          </w:rPr>
+          <w:fldChar w:fldCharType="begin"/>
+        </w:r>
+        <w:r>
+          <w:rPr>
+            <w:noProof/>
+            <w:webHidden/>
+          </w:rPr>
+          <w:instrText xml:space="preserve"> PAGEREF _Toc351739691 \h </w:instrText>
+        </w:r>
+        <w:r>
+          <w:rPr>
+            <w:noProof/>
+            <w:webHidden/>
+          </w:rPr>
+        </w:r>
+        <w:r>
+          <w:rPr>
+            <w:noProof/>
+            <w:webHidden/>
+          </w:rPr>
+          <w:fldChar w:fldCharType="separate"/>
+        </w:r>
+        <w:r>
+          <w:rPr>
+            <w:noProof/>
+            <w:webHidden/>
+          </w:rPr>
+          <w:t>9</w:t>
         </w:r>
         <w:r>
           <w:rPr>
@@ -2337,7 +2643,7 @@
           <w:lang w:eastAsia="de-CH"/>
         </w:rPr>
       </w:pPr>
-      <w:hyperlink w:anchor="_Toc351624341" w:history="1">
+      <w:hyperlink w:anchor="_Toc351739692" w:history="1">
         <w:r>
           <w:rPr>
             <w:rStyle w:val="Hyperlink"/>
@@ -2361,21 +2667,7 @@
             <w:rStyle w:val="Hyperlink"/>
             <w:noProof/>
           </w:rPr>
-          <w:t>Systema</w:t>
-        </w:r>
-        <w:r>
-          <w:rPr>
-            <w:rStyle w:val="Hyperlink"/>
-            <w:noProof/>
-          </w:rPr>
-          <w:t>r</w:t>
-        </w:r>
-        <w:r>
-          <w:rPr>
-            <w:rStyle w:val="Hyperlink"/>
-            <w:noProof/>
-          </w:rPr>
-          <w:t>chitektur</w:t>
+          <w:t>Systemarchitektur</w:t>
         </w:r>
         <w:r>
           <w:rPr>
@@ -2396,7 +2688,7 @@
             <w:noProof/>
             <w:webHidden/>
           </w:rPr>
-          <w:instrText xml:space="preserve"> PAGEREF _Toc351624341 \h </w:instrText>
+          <w:instrText xml:space="preserve"> PAGEREF _Toc351739692 \h </w:instrText>
         </w:r>
         <w:r>
           <w:rPr>
@@ -2416,7 +2708,7 @@
             <w:noProof/>
             <w:webHidden/>
           </w:rPr>
-          <w:t>6</w:t>
+          <w:t>10</w:t>
         </w:r>
         <w:r>
           <w:rPr>
@@ -2439,7 +2731,7 @@
           <w:lang w:eastAsia="de-CH"/>
         </w:rPr>
       </w:pPr>
-      <w:hyperlink w:anchor="_Toc351624342" w:history="1">
+      <w:hyperlink w:anchor="_Toc351739693" w:history="1">
         <w:r>
           <w:rPr>
             <w:rStyle w:val="Hyperlink"/>
@@ -2463,21 +2755,7 @@
             <w:rStyle w:val="Hyperlink"/>
             <w:noProof/>
           </w:rPr>
-          <w:t>Systemm</w:t>
-        </w:r>
-        <w:r>
-          <w:rPr>
-            <w:rStyle w:val="Hyperlink"/>
-            <w:noProof/>
-          </w:rPr>
-          <w:t>o</w:t>
-        </w:r>
-        <w:r>
-          <w:rPr>
-            <w:rStyle w:val="Hyperlink"/>
-            <w:noProof/>
-          </w:rPr>
-          <w:t>delle</w:t>
+          <w:t>Systementwicklung</w:t>
         </w:r>
         <w:r>
           <w:rPr>
@@ -2498,7 +2776,7 @@
             <w:noProof/>
             <w:webHidden/>
           </w:rPr>
-          <w:instrText xml:space="preserve"> PAGEREF _Toc351624342 \h </w:instrText>
+          <w:instrText xml:space="preserve"> PAGEREF _Toc351739693 \h </w:instrText>
         </w:r>
         <w:r>
           <w:rPr>
@@ -2518,7 +2796,7 @@
             <w:noProof/>
             <w:webHidden/>
           </w:rPr>
-          <w:t>7</w:t>
+          <w:t>12</w:t>
         </w:r>
         <w:r>
           <w:rPr>
@@ -2541,7 +2819,7 @@
           <w:lang w:eastAsia="de-CH"/>
         </w:rPr>
       </w:pPr>
-      <w:hyperlink w:anchor="_Toc351624343" w:history="1">
+      <w:hyperlink w:anchor="_Toc351739694" w:history="1">
         <w:r>
           <w:rPr>
             <w:rStyle w:val="Hyperlink"/>
@@ -2565,7 +2843,7 @@
             <w:rStyle w:val="Hyperlink"/>
             <w:noProof/>
           </w:rPr>
-          <w:t>Systementwicklung</w:t>
+          <w:t>Testing</w:t>
         </w:r>
         <w:r>
           <w:rPr>
@@ -2586,7 +2864,7 @@
             <w:noProof/>
             <w:webHidden/>
           </w:rPr>
-          <w:instrText xml:space="preserve"> PAGEREF _Toc351624343 \h </w:instrText>
+          <w:instrText xml:space="preserve"> PAGEREF _Toc351739694 \h </w:instrText>
         </w:r>
         <w:r>
           <w:rPr>
@@ -2606,7 +2884,7 @@
             <w:noProof/>
             <w:webHidden/>
           </w:rPr>
-          <w:t>8</w:t>
+          <w:t>13</w:t>
         </w:r>
         <w:r>
           <w:rPr>
@@ -2629,7 +2907,7 @@
           <w:lang w:eastAsia="de-CH"/>
         </w:rPr>
       </w:pPr>
-      <w:hyperlink w:anchor="_Toc351624344" w:history="1">
+      <w:hyperlink w:anchor="_Toc351739695" w:history="1">
         <w:r>
           <w:rPr>
             <w:rStyle w:val="Hyperlink"/>
@@ -2653,7 +2931,7 @@
             <w:rStyle w:val="Hyperlink"/>
             <w:noProof/>
           </w:rPr>
-          <w:t>Testing</w:t>
+          <w:t>Glossar</w:t>
         </w:r>
         <w:r>
           <w:rPr>
@@ -2674,7 +2952,7 @@
             <w:noProof/>
             <w:webHidden/>
           </w:rPr>
-          <w:instrText xml:space="preserve"> PAGEREF _Toc351624344 \h </w:instrText>
+          <w:instrText xml:space="preserve"> PAGEREF _Toc351739695 \h </w:instrText>
         </w:r>
         <w:r>
           <w:rPr>
@@ -2694,7 +2972,7 @@
             <w:noProof/>
             <w:webHidden/>
           </w:rPr>
-          <w:t>9</w:t>
+          <w:t>14</w:t>
         </w:r>
         <w:r>
           <w:rPr>
@@ -2717,7 +2995,7 @@
           <w:lang w:eastAsia="de-CH"/>
         </w:rPr>
       </w:pPr>
-      <w:hyperlink w:anchor="_Toc351624345" w:history="1">
+      <w:hyperlink w:anchor="_Toc351739696" w:history="1">
         <w:r>
           <w:rPr>
             <w:rStyle w:val="Hyperlink"/>
@@ -2741,7 +3019,7 @@
             <w:rStyle w:val="Hyperlink"/>
             <w:noProof/>
           </w:rPr>
-          <w:t>Glossar</w:t>
+          <w:t>Anhang</w:t>
         </w:r>
         <w:r>
           <w:rPr>
@@ -2762,7 +3040,7 @@
             <w:noProof/>
             <w:webHidden/>
           </w:rPr>
-          <w:instrText xml:space="preserve"> PAGEREF _Toc351624345 \h </w:instrText>
+          <w:instrText xml:space="preserve"> PAGEREF _Toc351739696 \h </w:instrText>
         </w:r>
         <w:r>
           <w:rPr>
@@ -2782,7 +3060,7 @@
             <w:noProof/>
             <w:webHidden/>
           </w:rPr>
-          <w:t>10</w:t>
+          <w:t>15</w:t>
         </w:r>
         <w:r>
           <w:rPr>
@@ -2795,30 +3073,29 @@
     </w:p>
     <w:p>
       <w:pPr>
-        <w:pStyle w:val="Verzeichnis1"/>
+        <w:pStyle w:val="Verzeichnis2"/>
         <w:rPr>
           <w:rFonts w:asciiTheme="minorHAnsi" w:eastAsiaTheme="minorEastAsia" w:hAnsiTheme="minorHAnsi"/>
           <w:b w:val="0"/>
           <w:noProof/>
-          <w:sz w:val="22"/>
           <w:szCs w:val="22"/>
           <w:lang w:eastAsia="de-CH"/>
         </w:rPr>
       </w:pPr>
-      <w:hyperlink w:anchor="_Toc351624346" w:history="1">
+      <w:hyperlink w:anchor="_Toc351739697" w:history="1">
         <w:r>
           <w:rPr>
             <w:rStyle w:val="Hyperlink"/>
             <w:noProof/>
-          </w:rPr>
-          <w:t>9</w:t>
+            <w:lang w:val="en-US"/>
+          </w:rPr>
+          <w:t>8.1</w:t>
         </w:r>
         <w:r>
           <w:rPr>
             <w:rFonts w:asciiTheme="minorHAnsi" w:eastAsiaTheme="minorEastAsia" w:hAnsiTheme="minorHAnsi"/>
             <w:b w:val="0"/>
             <w:noProof/>
-            <w:sz w:val="22"/>
             <w:szCs w:val="22"/>
             <w:lang w:eastAsia="de-CH"/>
           </w:rPr>
@@ -2828,8 +3105,9 @@
           <w:rPr>
             <w:rStyle w:val="Hyperlink"/>
             <w:noProof/>
-          </w:rPr>
-          <w:t>Anhang</w:t>
+            <w:lang w:val="en-US"/>
+          </w:rPr>
+          <w:t>Use Case Scenario – Patient survey</w:t>
         </w:r>
         <w:r>
           <w:rPr>
@@ -2850,7 +3128,7 @@
             <w:noProof/>
             <w:webHidden/>
           </w:rPr>
-          <w:instrText xml:space="preserve"> PAGEREF _Toc351624346 \h </w:instrText>
+          <w:instrText xml:space="preserve"> PAGEREF _Toc351739697 \h </w:instrText>
         </w:r>
         <w:r>
           <w:rPr>
@@ -2870,7 +3148,95 @@
             <w:noProof/>
             <w:webHidden/>
           </w:rPr>
-          <w:t>11</w:t>
+          <w:t>15</w:t>
+        </w:r>
+        <w:r>
+          <w:rPr>
+            <w:noProof/>
+            <w:webHidden/>
+          </w:rPr>
+          <w:fldChar w:fldCharType="end"/>
+        </w:r>
+      </w:hyperlink>
+    </w:p>
+    <w:p>
+      <w:pPr>
+        <w:pStyle w:val="Verzeichnis2"/>
+        <w:rPr>
+          <w:rFonts w:asciiTheme="minorHAnsi" w:eastAsiaTheme="minorEastAsia" w:hAnsiTheme="minorHAnsi"/>
+          <w:b w:val="0"/>
+          <w:noProof/>
+          <w:szCs w:val="22"/>
+          <w:lang w:eastAsia="de-CH"/>
+        </w:rPr>
+      </w:pPr>
+      <w:hyperlink w:anchor="_Toc351739698" w:history="1">
+        <w:r>
+          <w:rPr>
+            <w:rStyle w:val="Hyperlink"/>
+            <w:noProof/>
+            <w:lang w:val="en-US"/>
+          </w:rPr>
+          <w:t>8.2</w:t>
+        </w:r>
+        <w:r>
+          <w:rPr>
+            <w:rFonts w:asciiTheme="minorHAnsi" w:eastAsiaTheme="minorEastAsia" w:hAnsiTheme="minorHAnsi"/>
+            <w:b w:val="0"/>
+            <w:noProof/>
+            <w:szCs w:val="22"/>
+            <w:lang w:eastAsia="de-CH"/>
+          </w:rPr>
+          <w:tab/>
+        </w:r>
+        <w:r>
+          <w:rPr>
+            <w:rStyle w:val="Hyperlink"/>
+            <w:noProof/>
+            <w:lang w:val="en-US"/>
+          </w:rPr>
+          <w:t>Use Case Scenario – Patient pickup</w:t>
+        </w:r>
+        <w:r>
+          <w:rPr>
+            <w:noProof/>
+            <w:webHidden/>
+          </w:rPr>
+          <w:tab/>
+        </w:r>
+        <w:r>
+          <w:rPr>
+            <w:noProof/>
+            <w:webHidden/>
+          </w:rPr>
+          <w:fldChar w:fldCharType="begin"/>
+        </w:r>
+        <w:r>
+          <w:rPr>
+            <w:noProof/>
+            <w:webHidden/>
+          </w:rPr>
+          <w:instrText xml:space="preserve"> PAGEREF _Toc351739698 \h </w:instrText>
+        </w:r>
+        <w:r>
+          <w:rPr>
+            <w:noProof/>
+            <w:webHidden/>
+          </w:rPr>
+        </w:r>
+        <w:r>
+          <w:rPr>
+            <w:noProof/>
+            <w:webHidden/>
+          </w:rPr>
+          <w:fldChar w:fldCharType="separate"/>
+        </w:r>
+        <w:r>
+          <w:rPr>
+            <w:noProof/>
+            <w:webHidden/>
+          </w:rPr>
+          <w:t>16</w:t>
         </w:r>
         <w:r>
           <w:rPr>
@@ -2908,9 +3274,14 @@
     <w:p/>
     <w:p>
       <w:pPr>
-        <w:pStyle w:val="Verzeichnis1"/>
+        <w:pStyle w:val="Abbildungsverzeichnis"/>
+        <w:tabs>
+          <w:tab w:val="right" w:leader="dot" w:pos="9062"/>
+        </w:tabs>
         <w:rPr>
-          <w:rStyle w:val="Hyperlink"/>
+          <w:rFonts w:asciiTheme="minorHAnsi" w:eastAsiaTheme="minorEastAsia" w:hAnsiTheme="minorHAnsi"/>
+          <w:noProof/>
+          <w:lang w:eastAsia="de-CH"/>
         </w:rPr>
       </w:pPr>
       <w:r>
@@ -2934,58 +3305,60 @@
         </w:rPr>
         <w:fldChar w:fldCharType="separate"/>
       </w:r>
-      <w:hyperlink w:anchor="_Toc351729436" w:history="1">
+      <w:hyperlink w:anchor="_Toc351736886" w:history="1">
         <w:r>
           <w:rPr>
             <w:rStyle w:val="Hyperlink"/>
             <w:noProof/>
           </w:rPr>
-          <w:t>Abbildung 1 - Use case ward order</w:t>
-        </w:r>
-        <w:r>
-          <w:rPr>
-            <w:rStyle w:val="Hyperlink"/>
+          <w:t>Abbildung 1 Use cases</w:t>
+        </w:r>
+        <w:bookmarkStart w:id="1" w:name="_GoBack"/>
+        <w:bookmarkEnd w:id="1"/>
+        <w:r>
+          <w:rPr>
+            <w:noProof/>
             <w:webHidden/>
           </w:rPr>
           <w:tab/>
         </w:r>
         <w:r>
           <w:rPr>
-            <w:rStyle w:val="Hyperlink"/>
+            <w:noProof/>
             <w:webHidden/>
           </w:rPr>
           <w:fldChar w:fldCharType="begin"/>
         </w:r>
         <w:r>
           <w:rPr>
-            <w:rStyle w:val="Hyperlink"/>
+            <w:noProof/>
             <w:webHidden/>
           </w:rPr>
-          <w:instrText xml:space="preserve"> PAGEREF _Toc351729436 \h </w:instrText>
-        </w:r>
-        <w:r>
-          <w:rPr>
-            <w:rStyle w:val="Hyperlink"/>
+          <w:instrText xml:space="preserve"> PAGEREF _Toc351736886 \h </w:instrText>
+        </w:r>
+        <w:r>
+          <w:rPr>
+            <w:noProof/>
             <w:webHidden/>
           </w:rPr>
         </w:r>
         <w:r>
           <w:rPr>
-            <w:rStyle w:val="Hyperlink"/>
+            <w:noProof/>
             <w:webHidden/>
           </w:rPr>
           <w:fldChar w:fldCharType="separate"/>
         </w:r>
         <w:r>
           <w:rPr>
-            <w:rStyle w:val="Hyperlink"/>
+            <w:noProof/>
             <w:webHidden/>
           </w:rPr>
           <w:t>5</w:t>
         </w:r>
         <w:r>
           <w:rPr>
-            <w:rStyle w:val="Hyperlink"/>
+            <w:noProof/>
             <w:webHidden/>
           </w:rPr>
           <w:fldChar w:fldCharType="end"/>
@@ -2994,258 +3367,68 @@
     </w:p>
     <w:p>
       <w:pPr>
-        <w:pStyle w:val="Verzeichnis1"/>
+        <w:pStyle w:val="Abbildungsverzeichnis"/>
+        <w:tabs>
+          <w:tab w:val="right" w:leader="dot" w:pos="9062"/>
+        </w:tabs>
         <w:rPr>
-          <w:rStyle w:val="Hyperlink"/>
+          <w:rFonts w:asciiTheme="minorHAnsi" w:eastAsiaTheme="minorEastAsia" w:hAnsiTheme="minorHAnsi"/>
+          <w:noProof/>
+          <w:lang w:eastAsia="de-CH"/>
         </w:rPr>
       </w:pPr>
-      <w:hyperlink w:anchor="_Toc351729437" w:history="1">
+      <w:hyperlink w:anchor="_Toc351736887" w:history="1">
         <w:r>
           <w:rPr>
             <w:rStyle w:val="Hyperlink"/>
             <w:noProof/>
           </w:rPr>
-          <w:t>Abbildung 2 - Use case notify Patient</w:t>
-        </w:r>
-        <w:r>
-          <w:rPr>
-            <w:rStyle w:val="Hyperlink"/>
+          <w:t>Abbildung 3 - Systemarchitektur</w:t>
+        </w:r>
+        <w:r>
+          <w:rPr>
+            <w:noProof/>
             <w:webHidden/>
           </w:rPr>
           <w:tab/>
         </w:r>
         <w:r>
           <w:rPr>
-            <w:rStyle w:val="Hyperlink"/>
+            <w:noProof/>
             <w:webHidden/>
           </w:rPr>
           <w:fldChar w:fldCharType="begin"/>
         </w:r>
         <w:r>
           <w:rPr>
-            <w:rStyle w:val="Hyperlink"/>
+            <w:noProof/>
             <w:webHidden/>
           </w:rPr>
-          <w:instrText xml:space="preserve"> PAGEREF _Toc351729437 \h </w:instrText>
-        </w:r>
-        <w:r>
-          <w:rPr>
-            <w:rStyle w:val="Hyperlink"/>
+          <w:instrText xml:space="preserve"> PAGEREF _Toc351736887 \h </w:instrText>
+        </w:r>
+        <w:r>
+          <w:rPr>
+            <w:noProof/>
             <w:webHidden/>
           </w:rPr>
         </w:r>
         <w:r>
           <w:rPr>
-            <w:rStyle w:val="Hyperlink"/>
+            <w:noProof/>
             <w:webHidden/>
           </w:rPr>
           <w:fldChar w:fldCharType="separate"/>
         </w:r>
         <w:r>
           <w:rPr>
-            <w:rStyle w:val="Hyperlink"/>
+            <w:noProof/>
             <w:webHidden/>
           </w:rPr>
-          <w:t>6</w:t>
-        </w:r>
-        <w:r>
-          <w:rPr>
-            <w:rStyle w:val="Hyperlink"/>
-            <w:webHidden/>
-          </w:rPr>
-          <w:fldChar w:fldCharType="end"/>
-        </w:r>
-      </w:hyperlink>
-    </w:p>
-    <w:p>
-      <w:pPr>
-        <w:pStyle w:val="Verzeichnis1"/>
-        <w:rPr>
-          <w:rStyle w:val="Hyperlink"/>
-        </w:rPr>
-      </w:pPr>
-      <w:hyperlink w:anchor="_Toc351729438" w:history="1">
-        <w:r>
-          <w:rPr>
-            <w:rStyle w:val="Hyperlink"/>
-            <w:noProof/>
-          </w:rPr>
-          <w:t>Abbildung 3 - Use case notify Patient</w:t>
-        </w:r>
-        <w:r>
-          <w:rPr>
-            <w:rStyle w:val="Hyperlink"/>
-            <w:webHidden/>
-          </w:rPr>
-          <w:tab/>
-        </w:r>
-        <w:r>
-          <w:rPr>
-            <w:rStyle w:val="Hyperlink"/>
-            <w:webHidden/>
-          </w:rPr>
-          <w:fldChar w:fldCharType="begin"/>
-        </w:r>
-        <w:r>
-          <w:rPr>
-            <w:rStyle w:val="Hyperlink"/>
-            <w:webHidden/>
-          </w:rPr>
-          <w:instrText xml:space="preserve"> PAGEREF _Toc351729438 \h </w:instrText>
-        </w:r>
-        <w:r>
-          <w:rPr>
-            <w:rStyle w:val="Hyperlink"/>
-            <w:webHidden/>
-          </w:rPr>
-        </w:r>
-        <w:r>
-          <w:rPr>
-            <w:rStyle w:val="Hyperlink"/>
-            <w:webHidden/>
-          </w:rPr>
-          <w:fldChar w:fldCharType="separate"/>
-        </w:r>
-        <w:r>
-          <w:rPr>
-            <w:rStyle w:val="Hyperlink"/>
-            <w:webHidden/>
-          </w:rPr>
-          <w:t>7</w:t>
-        </w:r>
-        <w:r>
-          <w:rPr>
-            <w:rStyle w:val="Hyperlink"/>
-            <w:webHidden/>
-          </w:rPr>
-          <w:fldChar w:fldCharType="end"/>
-        </w:r>
-      </w:hyperlink>
-    </w:p>
-    <w:p>
-      <w:pPr>
-        <w:pStyle w:val="Verzeichnis1"/>
-        <w:rPr>
-          <w:rStyle w:val="Hyperlink"/>
-        </w:rPr>
-      </w:pPr>
-      <w:hyperlink w:anchor="_Toc351729439" w:history="1">
-        <w:r>
-          <w:rPr>
-            <w:rStyle w:val="Hyperlink"/>
-            <w:noProof/>
-          </w:rPr>
-          <w:t>Abbildung 4 - Use case patient survey</w:t>
-        </w:r>
-        <w:r>
-          <w:rPr>
-            <w:rStyle w:val="Hyperlink"/>
-            <w:webHidden/>
-          </w:rPr>
-          <w:tab/>
-        </w:r>
-        <w:r>
-          <w:rPr>
-            <w:rStyle w:val="Hyperlink"/>
-            <w:webHidden/>
-          </w:rPr>
-          <w:fldChar w:fldCharType="begin"/>
-        </w:r>
-        <w:r>
-          <w:rPr>
-            <w:rStyle w:val="Hyperlink"/>
-            <w:webHidden/>
-          </w:rPr>
-          <w:instrText xml:space="preserve"> PAGEREF _Toc351729439 \h </w:instrText>
-        </w:r>
-        <w:r>
-          <w:rPr>
-            <w:rStyle w:val="Hyperlink"/>
-            <w:webHidden/>
-          </w:rPr>
-        </w:r>
-        <w:r>
-          <w:rPr>
-            <w:rStyle w:val="Hyperlink"/>
-            <w:webHidden/>
-          </w:rPr>
-          <w:fldChar w:fldCharType="separate"/>
-        </w:r>
-        <w:r>
-          <w:rPr>
-            <w:rStyle w:val="Hyperlink"/>
-            <w:webHidden/>
-          </w:rPr>
-          <w:t>8</w:t>
-        </w:r>
-        <w:r>
-          <w:rPr>
-            <w:rStyle w:val="Hyperlink"/>
-            <w:webHidden/>
-          </w:rPr>
-          <w:fldChar w:fldCharType="end"/>
-        </w:r>
-      </w:hyperlink>
-    </w:p>
-    <w:p>
-      <w:pPr>
-        <w:pStyle w:val="Verzeichnis1"/>
-        <w:rPr>
-          <w:rStyle w:val="Hyperlink"/>
-        </w:rPr>
-      </w:pPr>
-      <w:hyperlink w:anchor="_Toc351729440" w:history="1">
-        <w:r>
-          <w:rPr>
-            <w:rStyle w:val="Hyperlink"/>
-            <w:noProof/>
-          </w:rPr>
-          <w:t>Abbildung 5 - Systemarchitektur</w:t>
-        </w:r>
-        <w:r>
-          <w:rPr>
-            <w:rStyle w:val="Hyperlink"/>
-            <w:webHidden/>
-          </w:rPr>
-          <w:tab/>
-        </w:r>
-        <w:r>
-          <w:rPr>
-            <w:rStyle w:val="Hyperlink"/>
-            <w:webHidden/>
-          </w:rPr>
-          <w:fldChar w:fldCharType="begin"/>
-        </w:r>
-        <w:r>
-          <w:rPr>
-            <w:rStyle w:val="Hyperlink"/>
-            <w:webHidden/>
-          </w:rPr>
-          <w:instrText xml:space="preserve"> PAGEREF _Toc351729440 \h </w:instrText>
-        </w:r>
-        <w:r>
-          <w:rPr>
-            <w:rStyle w:val="Hyperlink"/>
-            <w:webHidden/>
-          </w:rPr>
-        </w:r>
-        <w:r>
-          <w:rPr>
-            <w:rStyle w:val="Hyperlink"/>
-            <w:webHidden/>
-          </w:rPr>
-          <w:fldChar w:fldCharType="separate"/>
-        </w:r>
-        <w:r>
-          <w:rPr>
-            <w:rStyle w:val="Hyperlink"/>
-            <w:webHidden/>
-          </w:rPr>
           <w:t>10</w:t>
         </w:r>
         <w:r>
           <w:rPr>
-            <w:rStyle w:val="Hyperlink"/>
+            <w:noProof/>
             <w:webHidden/>
           </w:rPr>
           <w:fldChar w:fldCharType="end"/>
@@ -3307,19 +3490,19 @@
       <w:pPr>
         <w:pStyle w:val="berschrift1"/>
       </w:pPr>
-      <w:bookmarkStart w:id="2" w:name="_Toc351624335"/>
-      <w:bookmarkStart w:id="3" w:name="_Toc351620612"/>
+      <w:bookmarkStart w:id="2" w:name="_Toc351620612"/>
+      <w:bookmarkStart w:id="3" w:name="_Toc351739683"/>
       <w:r>
         <w:lastRenderedPageBreak/>
         <w:t>Einleitung</w:t>
       </w:r>
-      <w:bookmarkEnd w:id="2"/>
+      <w:bookmarkEnd w:id="3"/>
     </w:p>
     <w:p>
       <w:pPr>
         <w:pStyle w:val="berschrift2"/>
       </w:pPr>
-      <w:bookmarkStart w:id="4" w:name="_Toc351624336"/>
+      <w:bookmarkStart w:id="4" w:name="_Toc351739684"/>
       <w:r>
         <w:t>Zweck dieses Dokumentes</w:t>
       </w:r>
@@ -3446,7 +3629,7 @@
       <w:pPr>
         <w:pStyle w:val="berschrift2"/>
       </w:pPr>
-      <w:bookmarkStart w:id="5" w:name="_Toc351624337"/>
+      <w:bookmarkStart w:id="5" w:name="_Toc351739685"/>
       <w:r>
         <w:t>Grundlagen</w:t>
       </w:r>
@@ -3465,10 +3648,12 @@
       <w:pPr>
         <w:pStyle w:val="berschrift2"/>
       </w:pPr>
+      <w:bookmarkStart w:id="6" w:name="_Toc351739686"/>
       <w:proofErr w:type="spellStart"/>
       <w:r>
         <w:t>Tailoring</w:t>
       </w:r>
+      <w:bookmarkEnd w:id="6"/>
       <w:proofErr w:type="spellEnd"/>
     </w:p>
     <w:p>
@@ -3492,7 +3677,7 @@
       <w:pPr>
         <w:pStyle w:val="berschrift2"/>
       </w:pPr>
-      <w:bookmarkStart w:id="6" w:name="_Toc351624338"/>
+      <w:bookmarkStart w:id="7" w:name="_Toc351739687"/>
       <w:r>
         <w:t>Systemnotwendigkei</w:t>
       </w:r>
@@ -3502,8 +3687,8 @@
         </w:rPr>
         <w:t>t</w:t>
       </w:r>
-      <w:bookmarkEnd w:id="3"/>
-      <w:bookmarkEnd w:id="6"/>
+      <w:bookmarkEnd w:id="2"/>
+      <w:bookmarkEnd w:id="7"/>
     </w:p>
     <w:p>
       <w:pPr>
@@ -3860,17 +4045,17 @@
       <w:pPr>
         <w:pStyle w:val="berschrift1"/>
       </w:pPr>
-      <w:bookmarkStart w:id="7" w:name="_Toc351620613"/>
-      <w:bookmarkStart w:id="8" w:name="_Toc351624339"/>
+      <w:bookmarkStart w:id="8" w:name="_Toc351620613"/>
+      <w:bookmarkStart w:id="9" w:name="_Toc351739688"/>
       <w:r>
         <w:lastRenderedPageBreak/>
         <w:t>Benutzer</w:t>
       </w:r>
-      <w:bookmarkEnd w:id="7"/>
+      <w:bookmarkEnd w:id="8"/>
       <w:r>
         <w:t>anforderungen</w:t>
       </w:r>
-      <w:bookmarkEnd w:id="8"/>
+      <w:bookmarkEnd w:id="9"/>
     </w:p>
     <w:p>
       <w:r>
@@ -3931,7 +4116,7 @@
           <w:lang w:eastAsia="de-CH"/>
         </w:rPr>
         <w:drawing>
-          <wp:inline distT="0" distB="0" distL="0" distR="0" wp14:anchorId="1C6F7D7C" wp14:editId="7C2DBACF">
+          <wp:inline distT="0" distB="0" distL="0" distR="0" wp14:anchorId="44CF2976" wp14:editId="5A7671FA">
             <wp:extent cx="5753100" cy="4800600"/>
             <wp:effectExtent l="0" t="0" r="0" b="0"/>
             <wp:docPr id="1" name="Grafik 1" descr="C:\Programming\workspaces\IntelliJ\ch.bfh.bti7081.s2013.yellow\ch.bfh.bti7081.s2013.yellow\doc\cs1_task4\use cases\cs_task04_use_cases.jpg"/>
@@ -3984,6 +4169,7 @@
       <w:pPr>
         <w:pStyle w:val="Beschriftung"/>
       </w:pPr>
+      <w:bookmarkStart w:id="10" w:name="_Toc351736886"/>
       <w:r>
         <w:t xml:space="preserve">Abbildung </w:t>
       </w:r>
@@ -4023,6 +4209,7 @@
       <w:r>
         <w:t>cases</w:t>
       </w:r>
+      <w:bookmarkEnd w:id="10"/>
       <w:proofErr w:type="spellEnd"/>
     </w:p>
     <w:p>
@@ -4049,22 +4236,23 @@
       <w:pPr>
         <w:pStyle w:val="berschrift1"/>
       </w:pPr>
-      <w:bookmarkStart w:id="9" w:name="_Toc351620614"/>
-      <w:bookmarkStart w:id="10" w:name="_Toc351624340"/>
+      <w:bookmarkStart w:id="11" w:name="_Toc351620614"/>
+      <w:bookmarkStart w:id="12" w:name="_Toc351739689"/>
       <w:r>
         <w:lastRenderedPageBreak/>
         <w:t>Systema</w:t>
       </w:r>
-      <w:bookmarkEnd w:id="9"/>
+      <w:bookmarkEnd w:id="11"/>
       <w:r>
         <w:t>nforderungen</w:t>
       </w:r>
-      <w:bookmarkEnd w:id="10"/>
+      <w:bookmarkEnd w:id="12"/>
     </w:p>
     <w:p>
       <w:pPr>
         <w:pStyle w:val="berschrift2"/>
       </w:pPr>
+      <w:bookmarkStart w:id="13" w:name="_Toc351739690"/>
       <w:proofErr w:type="spellStart"/>
       <w:r>
         <w:t>Functional</w:t>
@@ -4077,6 +4265,7 @@
       <w:r>
         <w:t>Requirements</w:t>
       </w:r>
+      <w:bookmarkEnd w:id="13"/>
       <w:proofErr w:type="spellEnd"/>
     </w:p>
     <w:tbl>
@@ -8195,6 +8384,7 @@
       <w:pPr>
         <w:pStyle w:val="berschrift2"/>
       </w:pPr>
+      <w:bookmarkStart w:id="14" w:name="_Toc351739691"/>
       <w:r>
         <w:t xml:space="preserve">Non </w:t>
       </w:r>
@@ -8210,6 +8400,7 @@
       <w:r>
         <w:t>Requirements</w:t>
       </w:r>
+      <w:bookmarkEnd w:id="14"/>
       <w:proofErr w:type="spellEnd"/>
     </w:p>
     <w:p/>
@@ -8359,17 +8550,17 @@
       <w:pPr>
         <w:pStyle w:val="berschrift1"/>
       </w:pPr>
-      <w:bookmarkStart w:id="11" w:name="_Toc351620615"/>
-      <w:bookmarkStart w:id="12" w:name="_Toc351624341"/>
+      <w:bookmarkStart w:id="15" w:name="_Toc351620615"/>
+      <w:bookmarkStart w:id="16" w:name="_Toc351739692"/>
       <w:r>
         <w:lastRenderedPageBreak/>
         <w:t>System</w:t>
       </w:r>
-      <w:bookmarkEnd w:id="11"/>
+      <w:bookmarkEnd w:id="15"/>
       <w:r>
         <w:t>architektur</w:t>
       </w:r>
-      <w:bookmarkEnd w:id="12"/>
+      <w:bookmarkEnd w:id="16"/>
     </w:p>
     <w:p>
       <w:r>
@@ -8386,6 +8577,9 @@
       </w:r>
       <w:r>
         <w:t>schiedenen Datenquellen, wobei die Quelle für die Patienten und Medikamente ausserhalb unseres Systems liegen. Dazwischen befinden sich die Systemkomponenten.</w:t>
+      </w:r>
+      <w:r>
+        <w:t xml:space="preserve"> Die Stationen im Spital sind bereits mit mindestens einem Client ausgerüstet (grau hinterlegt), der einen installierten Internet Browser hat. </w:t>
       </w:r>
     </w:p>
     <w:p/>
@@ -8402,7 +8596,7 @@
           <w:lang w:eastAsia="de-CH"/>
         </w:rPr>
         <w:drawing>
-          <wp:inline distT="0" distB="0" distL="0" distR="0" wp14:anchorId="0164A352" wp14:editId="0CDA2788">
+          <wp:inline distT="0" distB="0" distL="0" distR="0" wp14:anchorId="0CFF630F" wp14:editId="3C87E4C1">
             <wp:extent cx="5753100" cy="7162800"/>
             <wp:effectExtent l="0" t="0" r="0" b="0"/>
             <wp:docPr id="6" name="Grafik 6" descr="C:\Programming\workspaces\IntelliJ\ch.bfh.bti7081.s2013.yellow\ch.bfh.bti7081.s2013.yellow\doc\cs1_task4\system_architecture\systemArchitecture.jpg"/>
@@ -8455,7 +8649,7 @@
       <w:pPr>
         <w:pStyle w:val="Beschriftung"/>
       </w:pPr>
-      <w:bookmarkStart w:id="13" w:name="_Toc351729440"/>
+      <w:bookmarkStart w:id="17" w:name="_Toc351736887"/>
       <w:r>
         <w:t xml:space="preserve">Abbildung </w:t>
       </w:r>
@@ -8486,7 +8680,7 @@
       <w:r>
         <w:t>Systemarchitektur</w:t>
       </w:r>
-      <w:bookmarkEnd w:id="13"/>
+      <w:bookmarkEnd w:id="17"/>
     </w:p>
     <w:p>
       <w:pPr>
@@ -8500,6 +8694,7 @@
         <w:rPr>
           <w:lang w:val="en-US"/>
         </w:rPr>
+        <w:lastRenderedPageBreak/>
         <w:br w:type="page"/>
       </w:r>
     </w:p>
@@ -8507,14 +8702,14 @@
       <w:pPr>
         <w:pStyle w:val="berschrift1"/>
       </w:pPr>
-      <w:bookmarkStart w:id="14" w:name="_Toc351620617"/>
-      <w:bookmarkStart w:id="15" w:name="_Toc351624343"/>
+      <w:bookmarkStart w:id="18" w:name="_Toc351620617"/>
+      <w:bookmarkStart w:id="19" w:name="_Toc351739693"/>
       <w:r>
         <w:lastRenderedPageBreak/>
         <w:t>Systementwicklung</w:t>
       </w:r>
-      <w:bookmarkEnd w:id="14"/>
-      <w:bookmarkEnd w:id="15"/>
+      <w:bookmarkEnd w:id="18"/>
+      <w:bookmarkEnd w:id="19"/>
     </w:p>
     <w:p>
       <w:pPr>
@@ -8622,15 +8817,15 @@
       <w:pPr>
         <w:pStyle w:val="berschrift1"/>
       </w:pPr>
-      <w:bookmarkStart w:id="16" w:name="_Toc351620618"/>
-      <w:bookmarkStart w:id="17" w:name="_Toc351624344"/>
+      <w:bookmarkStart w:id="20" w:name="_Toc351620618"/>
+      <w:bookmarkStart w:id="21" w:name="_Toc351739694"/>
       <w:proofErr w:type="spellStart"/>
       <w:r>
         <w:lastRenderedPageBreak/>
         <w:t>Testing</w:t>
       </w:r>
-      <w:bookmarkEnd w:id="16"/>
-      <w:bookmarkEnd w:id="17"/>
+      <w:bookmarkEnd w:id="20"/>
+      <w:bookmarkEnd w:id="21"/>
       <w:proofErr w:type="spellEnd"/>
     </w:p>
     <w:p>
@@ -8643,61 +8838,51 @@
       </w:r>
       <w:proofErr w:type="spellEnd"/>
       <w:r>
-        <w:t xml:space="preserve">-Case „Ward </w:t>
+        <w:t>-Case „</w:t>
+      </w:r>
+      <w:r>
+        <w:t>Medikamente bestellen</w:t>
+      </w:r>
+      <w:r>
+        <w:t xml:space="preserve">“ wird dargestellt, wie die Tests ablaufen. Für jeden </w:t>
       </w:r>
       <w:proofErr w:type="spellStart"/>
       <w:r>
-        <w:t>order</w:t>
+        <w:t>Use</w:t>
       </w:r>
       <w:proofErr w:type="spellEnd"/>
       <w:r>
-        <w:t>“ wird dargestellt, wie die Tests abla</w:t>
-      </w:r>
-      <w:r>
-        <w:t>u</w:t>
-      </w:r>
-      <w:r>
-        <w:t xml:space="preserve">fen. Für jeden </w:t>
+        <w:t xml:space="preserve">-Case werden die Tests </w:t>
       </w:r>
       <w:proofErr w:type="spellStart"/>
       <w:r>
-        <w:t>Use</w:t>
+        <w:t>detalliert</w:t>
       </w:r>
       <w:proofErr w:type="spellEnd"/>
       <w:r>
-        <w:t xml:space="preserve">-Case werden die Tests </w:t>
+        <w:t xml:space="preserve"> aufgeschrieben, damit jedes Feature und jeder Ablauf getestet wird. Die </w:t>
       </w:r>
       <w:proofErr w:type="spellStart"/>
       <w:r>
-        <w:t>detalliert</w:t>
+        <w:t>Limiten</w:t>
       </w:r>
       <w:proofErr w:type="spellEnd"/>
       <w:r>
-        <w:t xml:space="preserve"> aufgeschrieben, damit jedes Feature und jeder Ablauf getestet wird. Die </w:t>
+        <w:t xml:space="preserve">, daher Best- und </w:t>
       </w:r>
       <w:proofErr w:type="spellStart"/>
       <w:r>
-        <w:t>Limiten</w:t>
+        <w:t>W</w:t>
+      </w:r>
+      <w:r>
+        <w:t>orst</w:t>
       </w:r>
       <w:proofErr w:type="spellEnd"/>
       <w:r>
-        <w:t xml:space="preserve">, daher Best- und </w:t>
-      </w:r>
-      <w:proofErr w:type="spellStart"/>
-      <w:r>
-        <w:t>Worst</w:t>
-      </w:r>
-      <w:proofErr w:type="spellEnd"/>
-      <w:r>
-        <w:t xml:space="preserve">-Case-Szenarien, werden </w:t>
-      </w:r>
-      <w:proofErr w:type="spellStart"/>
-      <w:r>
-        <w:t>auc</w:t>
-      </w:r>
-      <w:proofErr w:type="spellEnd"/>
-      <w:r>
-        <w:t xml:space="preserve"> h beschrieben und getestet. </w:t>
+        <w:t>-Case-Szenarien, werden auc</w:t>
+      </w:r>
+      <w:r>
+        <w:t xml:space="preserve">h beschrieben und getestet. </w:t>
       </w:r>
     </w:p>
     <w:p>
@@ -8711,13 +8896,19 @@
         <w:t xml:space="preserve">hang </w:t>
       </w:r>
       <w:r>
-        <w:t>7.1</w:t>
+        <w:t>8</w:t>
+      </w:r>
+      <w:r>
+        <w:t>.1</w:t>
       </w:r>
       <w:r>
         <w:t xml:space="preserve"> &amp; </w:t>
       </w:r>
       <w:r>
-        <w:t>7.2</w:t>
+        <w:t>8</w:t>
+      </w:r>
+      <w:r>
+        <w:t>.2</w:t>
       </w:r>
       <w:r>
         <w:t xml:space="preserve">). </w:t>
@@ -9193,10 +9384,12 @@
       <w:pPr>
         <w:pStyle w:val="berschrift1"/>
       </w:pPr>
+      <w:bookmarkStart w:id="22" w:name="_Toc351739695"/>
       <w:r>
         <w:lastRenderedPageBreak/>
         <w:t>Glossar</w:t>
       </w:r>
+      <w:bookmarkEnd w:id="22"/>
     </w:p>
     <w:tbl>
       <w:tblPr>
@@ -9342,14 +9535,14 @@
       <w:pPr>
         <w:pStyle w:val="berschrift1"/>
       </w:pPr>
-      <w:bookmarkStart w:id="18" w:name="_Toc351620620"/>
-      <w:bookmarkStart w:id="19" w:name="_Toc351624346"/>
+      <w:bookmarkStart w:id="23" w:name="_Toc351620620"/>
+      <w:bookmarkStart w:id="24" w:name="_Toc351739696"/>
       <w:r>
         <w:lastRenderedPageBreak/>
         <w:t>Anhang</w:t>
       </w:r>
-      <w:bookmarkEnd w:id="18"/>
-      <w:bookmarkEnd w:id="19"/>
+      <w:bookmarkEnd w:id="23"/>
+      <w:bookmarkEnd w:id="24"/>
     </w:p>
     <w:p>
       <w:pPr>
@@ -9359,12 +9552,14 @@
           <w:lang w:val="en-US"/>
         </w:rPr>
       </w:pPr>
+      <w:bookmarkStart w:id="25" w:name="_Toc351739697"/>
       <w:r>
         <w:rPr>
           <w:lang w:val="en-US"/>
         </w:rPr>
         <w:t>Use Case Scenario – Patient survey</w:t>
       </w:r>
+      <w:bookmarkEnd w:id="25"/>
       <w:r>
         <w:rPr>
           <w:lang w:val="en-US"/>
@@ -10775,6 +10970,7 @@
           <w:lang w:val="en-US"/>
         </w:rPr>
       </w:pPr>
+      <w:bookmarkStart w:id="26" w:name="_Toc351739698"/>
       <w:r>
         <w:rPr>
           <w:lang w:val="en-US"/>
@@ -10788,6 +10984,7 @@
         </w:rPr>
         <w:t>pickup</w:t>
       </w:r>
+      <w:bookmarkEnd w:id="26"/>
       <w:r>
         <w:rPr>
           <w:lang w:val="en-US"/>
@@ -12073,7 +12270,7 @@
             <w:sz w:val="18"/>
             <w:szCs w:val="18"/>
           </w:rPr>
-          <w:t>2</w:t>
+          <w:t>16</w:t>
         </w:r>
         <w:r>
           <w:rPr>
@@ -12125,7 +12322,7 @@
                 <w:sz w:val="18"/>
                 <w:szCs w:val="18"/>
               </w:rPr>
-              <w:t>15</w:t>
+              <w:t>16</w:t>
             </w:r>
             <w:r>
               <w:rPr>
@@ -15459,7 +15656,7 @@
 </file>
 
 <file path=customXml/itemProps1.xml><?xml version="1.0" encoding="utf-8"?>
-<ds:datastoreItem xmlns:ds="http://schemas.openxmlformats.org/officeDocument/2006/customXml" ds:itemID="{1FBB6330-14BD-46D4-B583-EC0158B8E1A2}">
+<ds:datastoreItem xmlns:ds="http://schemas.openxmlformats.org/officeDocument/2006/customXml" ds:itemID="{3B9766DC-1E22-4DDD-853D-84F5E2E034B7}">
   <ds:schemaRefs>
     <ds:schemaRef ds:uri="http://schemas.openxmlformats.org/officeDocument/2006/bibliography"/>
   </ds:schemaRefs>

</xml_diff>

<commit_message>
cs1 task4 - Freigabe des Dokumentes, diary
</commit_message>
<xml_diff>
--- a/ch.bfh.bti7081.s2013.yellow/doc/cs1_task04/CS1T4_UserSystemRequirements.docx
+++ b/ch.bfh.bti7081.s2013.yellow/doc/cs1_task04/CS1T4_UserSystemRequirements.docx
@@ -310,7 +310,7 @@
                 <w:sz w:val="22"/>
                 <w:szCs w:val="22"/>
               </w:rPr>
-              <w:t>X0.1</w:t>
+              <w:t>X1.1</w:t>
             </w:r>
           </w:p>
         </w:tc>
@@ -469,7 +469,7 @@
         <w:gridCol w:w="3555"/>
         <w:gridCol w:w="567"/>
         <w:gridCol w:w="1423"/>
-        <w:gridCol w:w="567"/>
+        <w:gridCol w:w="583"/>
         <w:gridCol w:w="1666"/>
         <w:gridCol w:w="567"/>
         <w:gridCol w:w="991"/>
@@ -1691,6 +1691,12 @@
                 <w:rFonts w:cs="Arial"/>
               </w:rPr>
             </w:pPr>
+            <w:r>
+              <w:rPr>
+                <w:rFonts w:cs="Arial"/>
+              </w:rPr>
+              <w:t>22.03,2013</w:t>
+            </w:r>
           </w:p>
         </w:tc>
         <w:tc>
@@ -1707,7 +1713,7 @@
               <w:rPr>
                 <w:rFonts w:cs="Arial"/>
               </w:rPr>
-              <w:t>…</w:t>
+              <w:t>V1.0</w:t>
             </w:r>
           </w:p>
         </w:tc>
@@ -1721,6 +1727,12 @@
                 <w:rFonts w:cs="Arial"/>
               </w:rPr>
             </w:pPr>
+            <w:r>
+              <w:rPr>
+                <w:rFonts w:cs="Arial"/>
+              </w:rPr>
+              <w:t>polla2</w:t>
+            </w:r>
           </w:p>
         </w:tc>
         <w:tc>
@@ -1733,6 +1745,37 @@
                 <w:rFonts w:cs="Arial"/>
               </w:rPr>
             </w:pPr>
+            <w:r>
+              <w:rPr>
+                <w:rFonts w:cs="Arial"/>
+              </w:rPr>
+              <w:t>Erste Version zur Prüfung</w:t>
+            </w:r>
+            <w:r>
+              <w:rPr>
+                <w:rFonts w:cs="Arial"/>
+              </w:rPr>
+              <w:t xml:space="preserve"> </w:t>
+            </w:r>
+            <w:r>
+              <w:rPr>
+                <w:rFonts w:cs="Arial"/>
+              </w:rPr>
+              <w:br/>
+              <w:t>Freigabe des Dokume</w:t>
+            </w:r>
+            <w:r>
+              <w:rPr>
+                <w:rFonts w:cs="Arial"/>
+              </w:rPr>
+              <w:t>n</w:t>
+            </w:r>
+            <w:r>
+              <w:rPr>
+                <w:rFonts w:cs="Arial"/>
+              </w:rPr>
+              <w:t>tes, neuer Status: in Prüfung</w:t>
+            </w:r>
           </w:p>
         </w:tc>
       </w:tr>
@@ -1751,6 +1794,12 @@
                 <w:rFonts w:cs="Arial"/>
               </w:rPr>
             </w:pPr>
+            <w:r>
+              <w:rPr>
+                <w:rFonts w:cs="Arial"/>
+              </w:rPr>
+              <w:t>22.03.2013</w:t>
+            </w:r>
           </w:p>
         </w:tc>
         <w:tc>
@@ -1767,7 +1816,7 @@
               <w:rPr>
                 <w:rFonts w:cs="Arial"/>
               </w:rPr>
-              <w:t>V1.0</w:t>
+              <w:t>X1.1</w:t>
             </w:r>
           </w:p>
         </w:tc>
@@ -1781,6 +1830,12 @@
                 <w:rFonts w:cs="Arial"/>
               </w:rPr>
             </w:pPr>
+            <w:r>
+              <w:rPr>
+                <w:rFonts w:cs="Arial"/>
+              </w:rPr>
+              <w:t>polla2</w:t>
+            </w:r>
           </w:p>
         </w:tc>
         <w:tc>
@@ -1797,8 +1852,10 @@
               <w:rPr>
                 <w:rFonts w:cs="Arial"/>
               </w:rPr>
-              <w:t>Erste Version zur Prüfung</w:t>
-            </w:r>
+              <w:t>Neue Version erstellt</w:t>
+            </w:r>
+            <w:bookmarkStart w:id="1" w:name="_GoBack"/>
+            <w:bookmarkEnd w:id="1"/>
           </w:p>
         </w:tc>
       </w:tr>
@@ -2796,7 +2853,7 @@
             <w:noProof/>
             <w:webHidden/>
           </w:rPr>
-          <w:t>12</w:t>
+          <w:t>11</w:t>
         </w:r>
         <w:r>
           <w:rPr>
@@ -2884,7 +2941,7 @@
             <w:noProof/>
             <w:webHidden/>
           </w:rPr>
-          <w:t>13</w:t>
+          <w:t>12</w:t>
         </w:r>
         <w:r>
           <w:rPr>
@@ -2972,7 +3029,7 @@
             <w:noProof/>
             <w:webHidden/>
           </w:rPr>
-          <w:t>14</w:t>
+          <w:t>13</w:t>
         </w:r>
         <w:r>
           <w:rPr>
@@ -3060,7 +3117,7 @@
             <w:noProof/>
             <w:webHidden/>
           </w:rPr>
-          <w:t>15</w:t>
+          <w:t>14</w:t>
         </w:r>
         <w:r>
           <w:rPr>
@@ -3148,7 +3205,7 @@
             <w:noProof/>
             <w:webHidden/>
           </w:rPr>
-          <w:t>15</w:t>
+          <w:t>14</w:t>
         </w:r>
         <w:r>
           <w:rPr>
@@ -3236,7 +3293,7 @@
             <w:noProof/>
             <w:webHidden/>
           </w:rPr>
-          <w:t>16</w:t>
+          <w:t>15</w:t>
         </w:r>
         <w:r>
           <w:rPr>
@@ -3311,10 +3368,22 @@
             <w:rStyle w:val="Hyperlink"/>
             <w:noProof/>
           </w:rPr>
-          <w:t>Abbildung 1 Use cases</w:t>
-        </w:r>
-        <w:bookmarkStart w:id="1" w:name="_GoBack"/>
-        <w:bookmarkEnd w:id="1"/>
+          <w:t xml:space="preserve">Abbildung 1 </w:t>
+        </w:r>
+        <w:r>
+          <w:rPr>
+            <w:rStyle w:val="Hyperlink"/>
+            <w:noProof/>
+          </w:rPr>
+          <w:t xml:space="preserve">- </w:t>
+        </w:r>
+        <w:r>
+          <w:rPr>
+            <w:rStyle w:val="Hyperlink"/>
+            <w:noProof/>
+          </w:rPr>
+          <w:t>Use cases</w:t>
+        </w:r>
         <w:r>
           <w:rPr>
             <w:noProof/>
@@ -3383,7 +3452,35 @@
             <w:rStyle w:val="Hyperlink"/>
             <w:noProof/>
           </w:rPr>
-          <w:t>Abbildung 3 - Systemarchitektur</w:t>
+          <w:t xml:space="preserve">Abbildung </w:t>
+        </w:r>
+        <w:r>
+          <w:rPr>
+            <w:rStyle w:val="Hyperlink"/>
+            <w:noProof/>
+          </w:rPr>
+          <w:t>2</w:t>
+        </w:r>
+        <w:r>
+          <w:rPr>
+            <w:rStyle w:val="Hyperlink"/>
+            <w:noProof/>
+          </w:rPr>
+          <w:t xml:space="preserve"> - </w:t>
+        </w:r>
+        <w:r>
+          <w:rPr>
+            <w:rStyle w:val="Hyperlink"/>
+            <w:noProof/>
+          </w:rPr>
+          <w:t>S</w:t>
+        </w:r>
+        <w:r>
+          <w:rPr>
+            <w:rStyle w:val="Hyperlink"/>
+            <w:noProof/>
+          </w:rPr>
+          <w:t>ystemarchitektur</w:t>
         </w:r>
         <w:r>
           <w:rPr>
@@ -3490,13 +3587,13 @@
       <w:pPr>
         <w:pStyle w:val="berschrift1"/>
       </w:pPr>
-      <w:bookmarkStart w:id="2" w:name="_Toc351620612"/>
-      <w:bookmarkStart w:id="3" w:name="_Toc351739683"/>
+      <w:bookmarkStart w:id="2" w:name="_Toc351739683"/>
+      <w:bookmarkStart w:id="3" w:name="_Toc351620612"/>
       <w:r>
         <w:lastRenderedPageBreak/>
         <w:t>Einleitung</w:t>
       </w:r>
-      <w:bookmarkEnd w:id="3"/>
+      <w:bookmarkEnd w:id="2"/>
     </w:p>
     <w:p>
       <w:pPr>
@@ -3687,7 +3784,7 @@
         </w:rPr>
         <w:t>t</w:t>
       </w:r>
-      <w:bookmarkEnd w:id="2"/>
+      <w:bookmarkEnd w:id="3"/>
       <w:bookmarkEnd w:id="7"/>
     </w:p>
     <w:p>
@@ -4173,29 +4270,19 @@
       <w:r>
         <w:t xml:space="preserve">Abbildung </w:t>
       </w:r>
-      <w:r>
-        <w:fldChar w:fldCharType="begin"/>
-      </w:r>
-      <w:r>
-        <w:instrText xml:space="preserve"> SEQ Abbildung \* ARABIC </w:instrText>
-      </w:r>
-      <w:r>
-        <w:fldChar w:fldCharType="separate"/>
-      </w:r>
-      <w:r>
-        <w:rPr>
-          <w:noProof/>
-        </w:rPr>
-        <w:t>1</w:t>
-      </w:r>
-      <w:r>
-        <w:rPr>
-          <w:noProof/>
-        </w:rPr>
-        <w:fldChar w:fldCharType="end"/>
-      </w:r>
+      <w:fldSimple w:instr=" SEQ Abbildung \* ARABIC ">
+        <w:r>
+          <w:rPr>
+            <w:noProof/>
+          </w:rPr>
+          <w:t>1</w:t>
+        </w:r>
+      </w:fldSimple>
       <w:r>
         <w:t xml:space="preserve"> </w:t>
+      </w:r>
+      <w:r>
+        <w:t xml:space="preserve">- </w:t>
       </w:r>
       <w:proofErr w:type="spellStart"/>
       <w:r>
@@ -8403,7 +8490,6 @@
       <w:bookmarkEnd w:id="14"/>
       <w:proofErr w:type="spellEnd"/>
     </w:p>
-    <w:p/>
     <w:p>
       <w:pPr>
         <w:pStyle w:val="Listenabsatz"/>
@@ -8596,7 +8682,7 @@
           <w:lang w:eastAsia="de-CH"/>
         </w:rPr>
         <w:drawing>
-          <wp:inline distT="0" distB="0" distL="0" distR="0" wp14:anchorId="0CFF630F" wp14:editId="3C87E4C1">
+          <wp:inline distT="0" distB="0" distL="0" distR="0" wp14:anchorId="2C6D1550" wp14:editId="6FD7714E">
             <wp:extent cx="5753100" cy="7162800"/>
             <wp:effectExtent l="0" t="0" r="0" b="0"/>
             <wp:docPr id="6" name="Grafik 6" descr="C:\Programming\workspaces\IntelliJ\ch.bfh.bti7081.s2013.yellow\ch.bfh.bti7081.s2013.yellow\doc\cs1_task4\system_architecture\systemArchitecture.jpg"/>
@@ -8654,25 +8740,7 @@
         <w:t xml:space="preserve">Abbildung </w:t>
       </w:r>
       <w:r>
-        <w:fldChar w:fldCharType="begin"/>
-      </w:r>
-      <w:r>
-        <w:instrText xml:space="preserve"> SEQ Abbildung \* ARABIC </w:instrText>
-      </w:r>
-      <w:r>
-        <w:fldChar w:fldCharType="separate"/>
-      </w:r>
-      <w:r>
-        <w:rPr>
-          <w:noProof/>
-        </w:rPr>
-        <w:t>3</w:t>
-      </w:r>
-      <w:r>
-        <w:rPr>
-          <w:noProof/>
-        </w:rPr>
-        <w:fldChar w:fldCharType="end"/>
+        <w:t>2</w:t>
       </w:r>
       <w:r>
         <w:t xml:space="preserve"> - </w:t>
@@ -8681,22 +8749,6 @@
         <w:t>Systemarchitektur</w:t>
       </w:r>
       <w:bookmarkEnd w:id="17"/>
-    </w:p>
-    <w:p>
-      <w:pPr>
-        <w:widowControl/>
-        <w:spacing w:line="240" w:lineRule="auto"/>
-        <w:rPr>
-          <w:lang w:val="en-US"/>
-        </w:rPr>
-      </w:pPr>
-      <w:r>
-        <w:rPr>
-          <w:lang w:val="en-US"/>
-        </w:rPr>
-        <w:lastRenderedPageBreak/>
-        <w:br w:type="page"/>
-      </w:r>
     </w:p>
     <w:p>
       <w:pPr>
@@ -12270,7 +12322,7 @@
             <w:sz w:val="18"/>
             <w:szCs w:val="18"/>
           </w:rPr>
-          <w:t>16</w:t>
+          <w:t>15</w:t>
         </w:r>
         <w:r>
           <w:rPr>
@@ -12307,31 +12359,16 @@
               </w:rPr>
               <w:t xml:space="preserve">/ </w:t>
             </w:r>
-            <w:r>
-              <w:fldChar w:fldCharType="begin"/>
-            </w:r>
-            <w:r>
-              <w:instrText xml:space="preserve"> NUMPAGES   \* MERGEFORMAT </w:instrText>
-            </w:r>
-            <w:r>
-              <w:fldChar w:fldCharType="separate"/>
-            </w:r>
-            <w:r>
-              <w:rPr>
-                <w:noProof/>
-                <w:sz w:val="18"/>
-                <w:szCs w:val="18"/>
-              </w:rPr>
-              <w:t>16</w:t>
-            </w:r>
-            <w:r>
-              <w:rPr>
-                <w:noProof/>
-                <w:sz w:val="18"/>
-                <w:szCs w:val="18"/>
-              </w:rPr>
-              <w:fldChar w:fldCharType="end"/>
-            </w:r>
+            <w:fldSimple w:instr=" NUMPAGES   \* MERGEFORMAT ">
+              <w:r>
+                <w:rPr>
+                  <w:noProof/>
+                  <w:sz w:val="18"/>
+                  <w:szCs w:val="18"/>
+                </w:rPr>
+                <w:t>15</w:t>
+              </w:r>
+            </w:fldSimple>
           </w:sdtContent>
         </w:sdt>
       </w:p>
@@ -15656,7 +15693,7 @@
 </file>
 
 <file path=customXml/itemProps1.xml><?xml version="1.0" encoding="utf-8"?>
-<ds:datastoreItem xmlns:ds="http://schemas.openxmlformats.org/officeDocument/2006/customXml" ds:itemID="{3B9766DC-1E22-4DDD-853D-84F5E2E034B7}">
+<ds:datastoreItem xmlns:ds="http://schemas.openxmlformats.org/officeDocument/2006/customXml" ds:itemID="{0165629C-F251-451F-8CB9-371CB08B5696}">
   <ds:schemaRefs>
     <ds:schemaRef ds:uri="http://schemas.openxmlformats.org/officeDocument/2006/bibliography"/>
   </ds:schemaRefs>

</xml_diff>